<commit_message>
add: Updated document and added Steps to run postGIS
</commit_message>
<xml_diff>
--- a/Course-Documents/PostGIS.docx
+++ b/Course-Documents/PostGIS.docx
@@ -229,8 +229,337 @@
         <w:t xml:space="preserve">. </w:t>
       </w:r>
     </w:p>
+    <w:p>
+      <w:pPr>
+        <w:rPr>
+          <w:b/>
+          <w:bCs/>
+          <w:sz w:val="32"/>
+          <w:szCs w:val="32"/>
+        </w:rPr>
+      </w:pPr>
+      <w:r>
+        <w:rPr>
+          <w:b/>
+          <w:bCs/>
+          <w:sz w:val="32"/>
+          <w:szCs w:val="32"/>
+          <w:highlight w:val="darkGray"/>
+        </w:rPr>
+        <w:t>Creating Server and databases:</w:t>
+      </w:r>
+    </w:p>
+    <w:p>
+      <w:pPr>
+        <w:pStyle w:val="ListParagraph"/>
+        <w:numPr>
+          <w:ilvl w:val="0"/>
+          <w:numId w:val="2"/>
+        </w:numPr>
+      </w:pPr>
+      <w:r>
+        <w:t xml:space="preserve">Open </w:t>
+      </w:r>
+      <w:proofErr w:type="spellStart"/>
+      <w:r>
+        <w:t>pgAdmin</w:t>
+      </w:r>
+      <w:proofErr w:type="spellEnd"/>
+      <w:r>
+        <w:t>.</w:t>
+      </w:r>
+    </w:p>
+    <w:p>
+      <w:pPr>
+        <w:pStyle w:val="ListParagraph"/>
+        <w:jc w:val="center"/>
+      </w:pPr>
+      <w:r>
+        <w:rPr>
+          <w:noProof/>
+        </w:rPr>
+        <mc:AlternateContent>
+          <mc:Choice Requires="wps">
+            <w:drawing>
+              <wp:anchor distT="0" distB="0" distL="114300" distR="114300" simplePos="0" relativeHeight="251659264" behindDoc="0" locked="0" layoutInCell="1" allowOverlap="1" wp14:anchorId="0D6E53CE" wp14:editId="59D7B4B9">
+                <wp:simplePos x="0" y="0"/>
+                <wp:positionH relativeFrom="column">
+                  <wp:posOffset>2533650</wp:posOffset>
+                </wp:positionH>
+                <wp:positionV relativeFrom="paragraph">
+                  <wp:posOffset>828040</wp:posOffset>
+                </wp:positionV>
+                <wp:extent cx="1416050" cy="958850"/>
+                <wp:effectExtent l="57150" t="38100" r="69850" b="107950"/>
+                <wp:wrapNone/>
+                <wp:docPr id="3" name="Straight Arrow Connector 3"/>
+                <wp:cNvGraphicFramePr/>
+                <a:graphic xmlns:a="http://schemas.openxmlformats.org/drawingml/2006/main">
+                  <a:graphicData uri="http://schemas.microsoft.com/office/word/2010/wordprocessingShape">
+                    <wps:wsp>
+                      <wps:cNvCnPr/>
+                      <wps:spPr>
+                        <a:xfrm flipH="1" flipV="1">
+                          <a:off x="0" y="0"/>
+                          <a:ext cx="1416050" cy="958850"/>
+                        </a:xfrm>
+                        <a:prstGeom prst="straightConnector1">
+                          <a:avLst/>
+                        </a:prstGeom>
+                        <a:ln>
+                          <a:solidFill>
+                            <a:srgbClr val="FF0000"/>
+                          </a:solidFill>
+                          <a:tailEnd type="triangle"/>
+                        </a:ln>
+                        <a:effectLst>
+                          <a:outerShdw blurRad="50800" dist="38100" dir="5400000" algn="t" rotWithShape="0">
+                            <a:prstClr val="black">
+                              <a:alpha val="40000"/>
+                            </a:prstClr>
+                          </a:outerShdw>
+                        </a:effectLst>
+                      </wps:spPr>
+                      <wps:style>
+                        <a:lnRef idx="1">
+                          <a:schemeClr val="accent2"/>
+                        </a:lnRef>
+                        <a:fillRef idx="0">
+                          <a:schemeClr val="accent2"/>
+                        </a:fillRef>
+                        <a:effectRef idx="0">
+                          <a:schemeClr val="accent2"/>
+                        </a:effectRef>
+                        <a:fontRef idx="minor">
+                          <a:schemeClr val="tx1"/>
+                        </a:fontRef>
+                      </wps:style>
+                      <wps:bodyPr/>
+                    </wps:wsp>
+                  </a:graphicData>
+                </a:graphic>
+              </wp:anchor>
+            </w:drawing>
+          </mc:Choice>
+          <mc:Fallback>
+            <w:pict>
+              <v:shapetype w14:anchorId="6FB5C37D" id="_x0000_t32" coordsize="21600,21600" o:spt="32" o:oned="t" path="m,l21600,21600e" filled="f">
+                <v:path arrowok="t" fillok="f" o:connecttype="none"/>
+                <o:lock v:ext="edit" shapetype="t"/>
+              </v:shapetype>
+              <v:shape id="Straight Arrow Connector 3" o:spid="_x0000_s1026" type="#_x0000_t32" style="position:absolute;margin-left:199.5pt;margin-top:65.2pt;width:111.5pt;height:75.5pt;flip:x y;z-index:251659264;visibility:visible;mso-wrap-style:square;mso-wrap-distance-left:9pt;mso-wrap-distance-top:0;mso-wrap-distance-right:9pt;mso-wrap-distance-bottom:0;mso-position-horizontal:absolute;mso-position-horizontal-relative:text;mso-position-vertical:absolute;mso-position-vertical-relative:text" o:gfxdata="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" strokecolor="red" strokeweight=".5pt">
+                <v:stroke endarrow="block" joinstyle="miter"/>
+                <v:shadow on="t" color="black" opacity="26214f" origin=",-.5" offset="0,3pt"/>
+              </v:shape>
+            </w:pict>
+          </mc:Fallback>
+        </mc:AlternateContent>
+      </w:r>
+      <w:r>
+        <w:rPr>
+          <w:noProof/>
+        </w:rPr>
+        <w:drawing>
+          <wp:inline distT="0" distB="0" distL="0" distR="0" wp14:anchorId="4C59CD58" wp14:editId="38AE749A">
+            <wp:extent cx="4072285" cy="2133600"/>
+            <wp:effectExtent l="0" t="0" r="4445" b="0"/>
+            <wp:docPr id="1" name="Picture 1"/>
+            <wp:cNvGraphicFramePr>
+              <a:graphicFrameLocks xmlns:a="http://schemas.openxmlformats.org/drawingml/2006/main" noChangeAspect="1"/>
+            </wp:cNvGraphicFramePr>
+            <a:graphic xmlns:a="http://schemas.openxmlformats.org/drawingml/2006/main">
+              <a:graphicData uri="http://schemas.openxmlformats.org/drawingml/2006/picture">
+                <pic:pic xmlns:pic="http://schemas.openxmlformats.org/drawingml/2006/picture">
+                  <pic:nvPicPr>
+                    <pic:cNvPr id="1" name=""/>
+                    <pic:cNvPicPr/>
+                  </pic:nvPicPr>
+                  <pic:blipFill>
+                    <a:blip r:embed="rId8"/>
+                    <a:stretch>
+                      <a:fillRect/>
+                    </a:stretch>
+                  </pic:blipFill>
+                  <pic:spPr>
+                    <a:xfrm>
+                      <a:off x="0" y="0"/>
+                      <a:ext cx="4087446" cy="2141543"/>
+                    </a:xfrm>
+                    <a:prstGeom prst="rect">
+                      <a:avLst/>
+                    </a:prstGeom>
+                  </pic:spPr>
+                </pic:pic>
+              </a:graphicData>
+            </a:graphic>
+          </wp:inline>
+        </w:drawing>
+      </w:r>
+    </w:p>
+    <w:p>
+      <w:pPr>
+        <w:pStyle w:val="ListParagraph"/>
+        <w:numPr>
+          <w:ilvl w:val="0"/>
+          <w:numId w:val="2"/>
+        </w:numPr>
+      </w:pPr>
+      <w:r>
+        <w:lastRenderedPageBreak/>
+        <w:t xml:space="preserve">Type your password of </w:t>
+      </w:r>
+      <w:r>
+        <w:t xml:space="preserve">the </w:t>
+      </w:r>
+      <w:r>
+        <w:t>master user you created while installing</w:t>
+      </w:r>
+    </w:p>
+    <w:p>
+      <w:pPr>
+        <w:pStyle w:val="ListParagraph"/>
+        <w:numPr>
+          <w:ilvl w:val="0"/>
+          <w:numId w:val="2"/>
+        </w:numPr>
+      </w:pPr>
+      <w:r>
+        <w:t>Right Click on servers</w:t>
+      </w:r>
+      <w:r>
+        <w:t xml:space="preserve"> &gt; Register &gt; Server..</w:t>
+      </w:r>
+      <w:r>
+        <w:t>.</w:t>
+      </w:r>
+    </w:p>
+    <w:p>
+      <w:pPr>
+        <w:pStyle w:val="ListParagraph"/>
+        <w:jc w:val="center"/>
+      </w:pPr>
+      <w:r>
+        <w:rPr>
+          <w:noProof/>
+        </w:rPr>
+        <w:drawing>
+          <wp:inline distT="0" distB="0" distL="0" distR="0" wp14:anchorId="58D490F1" wp14:editId="69C4B732">
+            <wp:extent cx="3771265" cy="1981929"/>
+            <wp:effectExtent l="0" t="0" r="635" b="0"/>
+            <wp:docPr id="7" name="Picture 7"/>
+            <wp:cNvGraphicFramePr>
+              <a:graphicFrameLocks xmlns:a="http://schemas.openxmlformats.org/drawingml/2006/main" noChangeAspect="1"/>
+            </wp:cNvGraphicFramePr>
+            <a:graphic xmlns:a="http://schemas.openxmlformats.org/drawingml/2006/main">
+              <a:graphicData uri="http://schemas.openxmlformats.org/drawingml/2006/picture">
+                <pic:pic xmlns:pic="http://schemas.openxmlformats.org/drawingml/2006/picture">
+                  <pic:nvPicPr>
+                    <pic:cNvPr id="1" name=""/>
+                    <pic:cNvPicPr/>
+                  </pic:nvPicPr>
+                  <pic:blipFill>
+                    <a:blip r:embed="rId9"/>
+                    <a:stretch>
+                      <a:fillRect/>
+                    </a:stretch>
+                  </pic:blipFill>
+                  <pic:spPr>
+                    <a:xfrm>
+                      <a:off x="0" y="0"/>
+                      <a:ext cx="3786810" cy="1990098"/>
+                    </a:xfrm>
+                    <a:prstGeom prst="rect">
+                      <a:avLst/>
+                    </a:prstGeom>
+                  </pic:spPr>
+                </pic:pic>
+              </a:graphicData>
+            </a:graphic>
+          </wp:inline>
+        </w:drawing>
+      </w:r>
+    </w:p>
     <w:p/>
-    <w:p/>
+    <w:p>
+      <w:pPr>
+        <w:pStyle w:val="ListParagraph"/>
+        <w:numPr>
+          <w:ilvl w:val="0"/>
+          <w:numId w:val="2"/>
+        </w:numPr>
+      </w:pPr>
+      <w:r>
+        <w:t>Create a Server on port 5432</w:t>
+      </w:r>
+    </w:p>
+    <w:p>
+      <w:pPr>
+        <w:pStyle w:val="ListParagraph"/>
+        <w:numPr>
+          <w:ilvl w:val="0"/>
+          <w:numId w:val="2"/>
+        </w:numPr>
+      </w:pPr>
+      <w:r>
+        <w:t>Right click on server &gt; create &gt; database.</w:t>
+      </w:r>
+    </w:p>
+    <w:p>
+      <w:pPr>
+        <w:pStyle w:val="ListParagraph"/>
+        <w:numPr>
+          <w:ilvl w:val="0"/>
+          <w:numId w:val="2"/>
+        </w:numPr>
+      </w:pPr>
+      <w:r>
+        <w:t xml:space="preserve">Now navigate to tools &gt; query </w:t>
+      </w:r>
+      <w:proofErr w:type="gramStart"/>
+      <w:r>
+        <w:t>tool  and</w:t>
+      </w:r>
+      <w:proofErr w:type="gramEnd"/>
+      <w:r>
+        <w:t xml:space="preserve"> run: CREATE EXTENSION </w:t>
+      </w:r>
+      <w:proofErr w:type="spellStart"/>
+      <w:r>
+        <w:t>postgis</w:t>
+      </w:r>
+      <w:proofErr w:type="spellEnd"/>
+      <w:r>
+        <w:t>;</w:t>
+      </w:r>
+    </w:p>
+    <w:p>
+      <w:pPr>
+        <w:pStyle w:val="ListParagraph"/>
+        <w:numPr>
+          <w:ilvl w:val="0"/>
+          <w:numId w:val="2"/>
+        </w:numPr>
+      </w:pPr>
+      <w:r>
+        <w:t xml:space="preserve">To confirm that PostGIS is installed </w:t>
+      </w:r>
+      <w:proofErr w:type="gramStart"/>
+      <w:r>
+        <w:t>run :</w:t>
+      </w:r>
+      <w:proofErr w:type="gramEnd"/>
+      <w:r>
+        <w:t xml:space="preserve"> SELECT p</w:t>
+      </w:r>
+      <w:proofErr w:type="spellStart"/>
+      <w:r>
+        <w:t>ostgis_full_version</w:t>
+      </w:r>
+      <w:proofErr w:type="spellEnd"/>
+      <w:r>
+        <w:t>();</w:t>
+      </w:r>
+    </w:p>
     <w:sectPr>
       <w:pgSz w:w="12240" w:h="15840"/>
       <w:pgMar w:top="1440" w:right="1440" w:bottom="1440" w:left="1440" w:header="720" w:footer="720" w:gutter="0"/>
@@ -329,8 +658,100 @@
       </w:pPr>
     </w:lvl>
   </w:abstractNum>
+  <w:abstractNum w:abstractNumId="1" w15:restartNumberingAfterBreak="0">
+    <w:nsid w:val="16090BFB"/>
+    <w:multiLevelType w:val="hybridMultilevel"/>
+    <w:tmpl w:val="53E27CA2"/>
+    <w:lvl w:ilvl="0" w:tplc="D6C83A3A">
+      <w:start w:val="1"/>
+      <w:numFmt w:val="decimal"/>
+      <w:lvlText w:val="%1."/>
+      <w:lvlJc w:val="left"/>
+      <w:pPr>
+        <w:ind w:left="720" w:hanging="360"/>
+      </w:pPr>
+      <w:rPr>
+        <w:rFonts w:hint="default"/>
+      </w:rPr>
+    </w:lvl>
+    <w:lvl w:ilvl="1" w:tplc="04090019" w:tentative="1">
+      <w:start w:val="1"/>
+      <w:numFmt w:val="lowerLetter"/>
+      <w:lvlText w:val="%2."/>
+      <w:lvlJc w:val="left"/>
+      <w:pPr>
+        <w:ind w:left="1440" w:hanging="360"/>
+      </w:pPr>
+    </w:lvl>
+    <w:lvl w:ilvl="2" w:tplc="0409001B" w:tentative="1">
+      <w:start w:val="1"/>
+      <w:numFmt w:val="lowerRoman"/>
+      <w:lvlText w:val="%3."/>
+      <w:lvlJc w:val="right"/>
+      <w:pPr>
+        <w:ind w:left="2160" w:hanging="180"/>
+      </w:pPr>
+    </w:lvl>
+    <w:lvl w:ilvl="3" w:tplc="0409000F" w:tentative="1">
+      <w:start w:val="1"/>
+      <w:numFmt w:val="decimal"/>
+      <w:lvlText w:val="%4."/>
+      <w:lvlJc w:val="left"/>
+      <w:pPr>
+        <w:ind w:left="2880" w:hanging="360"/>
+      </w:pPr>
+    </w:lvl>
+    <w:lvl w:ilvl="4" w:tplc="04090019" w:tentative="1">
+      <w:start w:val="1"/>
+      <w:numFmt w:val="lowerLetter"/>
+      <w:lvlText w:val="%5."/>
+      <w:lvlJc w:val="left"/>
+      <w:pPr>
+        <w:ind w:left="3600" w:hanging="360"/>
+      </w:pPr>
+    </w:lvl>
+    <w:lvl w:ilvl="5" w:tplc="0409001B" w:tentative="1">
+      <w:start w:val="1"/>
+      <w:numFmt w:val="lowerRoman"/>
+      <w:lvlText w:val="%6."/>
+      <w:lvlJc w:val="right"/>
+      <w:pPr>
+        <w:ind w:left="4320" w:hanging="180"/>
+      </w:pPr>
+    </w:lvl>
+    <w:lvl w:ilvl="6" w:tplc="0409000F" w:tentative="1">
+      <w:start w:val="1"/>
+      <w:numFmt w:val="decimal"/>
+      <w:lvlText w:val="%7."/>
+      <w:lvlJc w:val="left"/>
+      <w:pPr>
+        <w:ind w:left="5040" w:hanging="360"/>
+      </w:pPr>
+    </w:lvl>
+    <w:lvl w:ilvl="7" w:tplc="04090019" w:tentative="1">
+      <w:start w:val="1"/>
+      <w:numFmt w:val="lowerLetter"/>
+      <w:lvlText w:val="%8."/>
+      <w:lvlJc w:val="left"/>
+      <w:pPr>
+        <w:ind w:left="5760" w:hanging="360"/>
+      </w:pPr>
+    </w:lvl>
+    <w:lvl w:ilvl="8" w:tplc="0409001B" w:tentative="1">
+      <w:start w:val="1"/>
+      <w:numFmt w:val="lowerRoman"/>
+      <w:lvlText w:val="%9."/>
+      <w:lvlJc w:val="right"/>
+      <w:pPr>
+        <w:ind w:left="6480" w:hanging="180"/>
+      </w:pPr>
+    </w:lvl>
+  </w:abstractNum>
   <w:num w:numId="1" w16cid:durableId="473720851">
     <w:abstractNumId w:val="0"/>
+  </w:num>
+  <w:num w:numId="2" w16cid:durableId="2063629209">
+    <w:abstractNumId w:val="1"/>
   </w:num>
 </w:numbering>
 </file>

</xml_diff>